<commit_message>
Finished chapter 2 (first draft)
</commit_message>
<xml_diff>
--- a/Notes/RESULTS/Membrane quantification/Membrane quantification notes.docx
+++ b/Notes/RESULTS/Membrane quantification/Membrane quantification notes.docx
@@ -3790,202 +3790,440 @@
         <w:jc w:val="both"/>
         <w:rPr>
           <w:rFonts w:cstheme="minorHAnsi"/>
-          <w:color w:val="000000" w:themeColor="text1"/>
-        </w:rPr>
-      </w:pPr>
-    </w:p>
-    <w:p>
-      <w:pPr>
-        <w:jc w:val="both"/>
-        <w:rPr>
-          <w:rFonts w:cstheme="minorHAnsi"/>
-          <w:color w:val="000000" w:themeColor="text1"/>
-        </w:rPr>
-      </w:pPr>
-      <w:proofErr w:type="gramStart"/>
-      <w:r>
-        <w:rPr>
-          <w:rFonts w:cstheme="minorHAnsi"/>
-          <w:color w:val="000000" w:themeColor="text1"/>
-        </w:rPr>
-        <w:t>A number of</w:t>
-      </w:r>
-      <w:proofErr w:type="gramEnd"/>
-      <w:r>
-        <w:rPr>
-          <w:rFonts w:cstheme="minorHAnsi"/>
-          <w:color w:val="000000" w:themeColor="text1"/>
-        </w:rPr>
-        <w:t xml:space="preserve"> assumptions have been made which are specific to this particular method. </w:t>
-      </w:r>
-    </w:p>
-    <w:p>
-      <w:pPr>
-        <w:jc w:val="both"/>
-        <w:rPr>
-          <w:rFonts w:cstheme="minorHAnsi"/>
-          <w:color w:val="000000" w:themeColor="text1"/>
-        </w:rPr>
-      </w:pPr>
-    </w:p>
-    <w:p>
-      <w:pPr>
-        <w:jc w:val="both"/>
-        <w:rPr>
-          <w:rFonts w:cstheme="minorHAnsi"/>
-          <w:color w:val="000000" w:themeColor="text1"/>
-        </w:rPr>
-      </w:pPr>
-      <w:r>
-        <w:rPr>
-          <w:rFonts w:cstheme="minorHAnsi"/>
-          <w:color w:val="000000" w:themeColor="text1"/>
-        </w:rPr>
-        <w:t xml:space="preserve">Not to suggest that previous methods have been unsuitable for their </w:t>
-      </w:r>
-      <w:proofErr w:type="gramStart"/>
-      <w:r>
-        <w:rPr>
-          <w:rFonts w:cstheme="minorHAnsi"/>
-          <w:color w:val="000000" w:themeColor="text1"/>
-        </w:rPr>
-        <w:t>particular purposes</w:t>
-      </w:r>
-      <w:proofErr w:type="gramEnd"/>
-      <w:r>
-        <w:rPr>
-          <w:rFonts w:cstheme="minorHAnsi"/>
-          <w:color w:val="000000" w:themeColor="text1"/>
-        </w:rPr>
-        <w:t>.</w:t>
-      </w:r>
-    </w:p>
-    <w:p>
-      <w:pPr>
-        <w:jc w:val="both"/>
-        <w:rPr>
-          <w:rFonts w:cstheme="minorHAnsi"/>
-          <w:color w:val="000000" w:themeColor="text1"/>
-        </w:rPr>
-      </w:pPr>
-    </w:p>
-    <w:p>
-      <w:pPr>
-        <w:jc w:val="both"/>
-        <w:rPr>
-          <w:rFonts w:cstheme="minorHAnsi"/>
-          <w:color w:val="000000" w:themeColor="text1"/>
-        </w:rPr>
-      </w:pPr>
-    </w:p>
-    <w:p>
-      <w:pPr>
-        <w:jc w:val="both"/>
-        <w:rPr>
-          <w:rFonts w:cstheme="minorHAnsi"/>
-          <w:color w:val="000000" w:themeColor="text1"/>
-        </w:rPr>
-      </w:pPr>
-      <w:r>
-        <w:rPr>
-          <w:rFonts w:cstheme="minorHAnsi"/>
-          <w:color w:val="000000" w:themeColor="text1"/>
-        </w:rPr>
-        <w:t xml:space="preserve">By way of vectorisation, fitting the whole image together is much faster than fitting each individual profile individually. </w:t>
-      </w:r>
-      <w:r>
-        <w:rPr>
-          <w:rFonts w:cstheme="minorHAnsi"/>
-          <w:color w:val="000000" w:themeColor="text1"/>
-        </w:rPr>
-        <w:t>Extending this further, we can also fit multiple images simultaneously for an extra computational speedup.</w:t>
-      </w:r>
-    </w:p>
-    <w:p>
-      <w:pPr>
-        <w:jc w:val="both"/>
-        <w:rPr>
-          <w:rFonts w:cstheme="minorHAnsi"/>
-          <w:color w:val="000000" w:themeColor="text1"/>
-        </w:rPr>
-      </w:pPr>
-    </w:p>
-    <w:p>
-      <w:pPr>
-        <w:jc w:val="both"/>
-        <w:rPr>
-          <w:rFonts w:cstheme="minorHAnsi"/>
-          <w:color w:val="000000" w:themeColor="text1"/>
-        </w:rPr>
-      </w:pPr>
-    </w:p>
-    <w:p>
-      <w:pPr>
-        <w:jc w:val="both"/>
-        <w:rPr>
-          <w:rFonts w:cstheme="minorHAnsi"/>
-          <w:color w:val="000000" w:themeColor="text1"/>
-        </w:rPr>
-      </w:pPr>
-      <w:r>
-        <w:rPr>
-          <w:rFonts w:cstheme="minorHAnsi"/>
-          <w:color w:val="000000" w:themeColor="text1"/>
-        </w:rPr>
-        <w:t>Highly robust to changing signal and noise levels.</w:t>
-      </w:r>
-    </w:p>
-    <w:p>
-      <w:pPr>
-        <w:jc w:val="both"/>
-        <w:rPr>
-          <w:rFonts w:cstheme="minorHAnsi"/>
-          <w:color w:val="000000" w:themeColor="text1"/>
-        </w:rPr>
-      </w:pPr>
-    </w:p>
-    <w:p>
-      <w:pPr>
-        <w:jc w:val="both"/>
-        <w:rPr>
-          <w:rFonts w:cstheme="minorHAnsi"/>
-          <w:color w:val="000000" w:themeColor="text1"/>
-        </w:rPr>
-      </w:pPr>
-    </w:p>
-    <w:p>
-      <w:pPr>
-        <w:jc w:val="both"/>
-        <w:rPr>
-          <w:rFonts w:cstheme="minorHAnsi"/>
           <w:b/>
           <w:bCs/>
           <w:color w:val="000000" w:themeColor="text1"/>
         </w:rPr>
       </w:pPr>
-      <w:r>
-        <w:rPr>
-          <w:rFonts w:cstheme="minorHAnsi"/>
-          <w:color w:val="000000" w:themeColor="text1"/>
-        </w:rPr>
-        <w:t xml:space="preserve">Code </w:t>
-      </w:r>
-      <w:r>
-        <w:rPr>
-          <w:rFonts w:cstheme="minorHAnsi"/>
-          <w:color w:val="000000" w:themeColor="text1"/>
-        </w:rPr>
-        <w:t xml:space="preserve">available on </w:t>
-      </w:r>
-      <w:proofErr w:type="spellStart"/>
-      <w:r>
-        <w:rPr>
-          <w:rFonts w:cstheme="minorHAnsi"/>
-          <w:color w:val="000000" w:themeColor="text1"/>
-        </w:rPr>
-        <w:t>github</w:t>
-      </w:r>
-      <w:proofErr w:type="spellEnd"/>
+    </w:p>
+    <w:p>
+      <w:pPr>
+        <w:jc w:val="both"/>
+        <w:rPr>
+          <w:rFonts w:cstheme="minorHAnsi"/>
+          <w:color w:val="000000" w:themeColor="text1"/>
+        </w:rPr>
+      </w:pPr>
+      <w:r>
+        <w:rPr>
+          <w:rFonts w:cstheme="minorHAnsi"/>
+          <w:color w:val="000000" w:themeColor="text1"/>
+        </w:rPr>
+        <w:t xml:space="preserve">Accurate quantification </w:t>
+      </w:r>
+      <w:r>
+        <w:rPr>
+          <w:rFonts w:cstheme="minorHAnsi"/>
+          <w:color w:val="000000" w:themeColor="text1"/>
+        </w:rPr>
+        <w:t xml:space="preserve">of features from images </w:t>
+      </w:r>
+      <w:r>
+        <w:rPr>
+          <w:rFonts w:cstheme="minorHAnsi"/>
+          <w:color w:val="000000" w:themeColor="text1"/>
+        </w:rPr>
+        <w:t>relies on the ability to separate</w:t>
+      </w:r>
+      <w:r>
+        <w:rPr>
+          <w:rFonts w:cstheme="minorHAnsi"/>
+          <w:color w:val="000000" w:themeColor="text1"/>
+        </w:rPr>
+        <w:t xml:space="preserve"> overlapping</w:t>
+      </w:r>
+      <w:r>
+        <w:rPr>
+          <w:rFonts w:cstheme="minorHAnsi"/>
+          <w:color w:val="000000" w:themeColor="text1"/>
+        </w:rPr>
+        <w:t xml:space="preserve"> signal</w:t>
+      </w:r>
+      <w:r>
+        <w:rPr>
+          <w:rFonts w:cstheme="minorHAnsi"/>
+          <w:color w:val="000000" w:themeColor="text1"/>
+        </w:rPr>
+        <w:t>s</w:t>
+      </w:r>
+      <w:r>
+        <w:rPr>
+          <w:rFonts w:cstheme="minorHAnsi"/>
+          <w:color w:val="000000" w:themeColor="text1"/>
+        </w:rPr>
+        <w:t xml:space="preserve"> </w:t>
+      </w:r>
+      <w:r>
+        <w:rPr>
+          <w:rFonts w:cstheme="minorHAnsi"/>
+          <w:color w:val="000000" w:themeColor="text1"/>
+        </w:rPr>
+        <w:t>and correctly</w:t>
+      </w:r>
+      <w:r>
+        <w:rPr>
+          <w:rFonts w:cstheme="minorHAnsi"/>
+          <w:color w:val="000000" w:themeColor="text1"/>
+        </w:rPr>
+        <w:t xml:space="preserve"> attribute signal</w:t>
+      </w:r>
+      <w:r>
+        <w:rPr>
+          <w:rFonts w:cstheme="minorHAnsi"/>
+          <w:color w:val="000000" w:themeColor="text1"/>
+        </w:rPr>
+        <w:t>s</w:t>
+      </w:r>
+      <w:r>
+        <w:rPr>
+          <w:rFonts w:cstheme="minorHAnsi"/>
+          <w:color w:val="000000" w:themeColor="text1"/>
+        </w:rPr>
+        <w:t xml:space="preserve"> to </w:t>
+      </w:r>
+      <w:r>
+        <w:rPr>
+          <w:rFonts w:cstheme="minorHAnsi"/>
+          <w:color w:val="000000" w:themeColor="text1"/>
+        </w:rPr>
+        <w:t>their</w:t>
+      </w:r>
+      <w:r>
+        <w:rPr>
+          <w:rFonts w:cstheme="minorHAnsi"/>
+          <w:color w:val="000000" w:themeColor="text1"/>
+        </w:rPr>
+        <w:t xml:space="preserve"> source</w:t>
+      </w:r>
+      <w:r>
+        <w:rPr>
+          <w:rFonts w:cstheme="minorHAnsi"/>
+          <w:color w:val="000000" w:themeColor="text1"/>
+        </w:rPr>
+        <w:t>.</w:t>
+      </w:r>
+      <w:r>
+        <w:rPr>
+          <w:rFonts w:cstheme="minorHAnsi"/>
+          <w:color w:val="000000" w:themeColor="text1"/>
+        </w:rPr>
+        <w:t xml:space="preserve"> </w:t>
+      </w:r>
+      <w:r>
+        <w:rPr>
+          <w:rFonts w:cstheme="minorHAnsi"/>
+          <w:color w:val="000000" w:themeColor="text1"/>
+        </w:rPr>
+        <w:t>I</w:t>
+      </w:r>
+      <w:r>
+        <w:rPr>
+          <w:rFonts w:cstheme="minorHAnsi"/>
+          <w:color w:val="000000" w:themeColor="text1"/>
+        </w:rPr>
+        <w:t>n this section, I</w:t>
+      </w:r>
+      <w:r>
+        <w:rPr>
+          <w:rFonts w:cstheme="minorHAnsi"/>
+          <w:color w:val="000000" w:themeColor="text1"/>
+        </w:rPr>
+        <w:t xml:space="preserve"> have described </w:t>
+      </w:r>
+      <w:r>
+        <w:rPr>
+          <w:rFonts w:cstheme="minorHAnsi"/>
+          <w:color w:val="000000" w:themeColor="text1"/>
+        </w:rPr>
+        <w:t xml:space="preserve">a two-step pipeline designed </w:t>
+      </w:r>
+      <w:r>
+        <w:rPr>
+          <w:rFonts w:cstheme="minorHAnsi"/>
+          <w:color w:val="000000" w:themeColor="text1"/>
+        </w:rPr>
+        <w:t xml:space="preserve">for accurate quantification of cytoplasmic and membrane concentrations from midplane images of C elegans zygotes. </w:t>
+      </w:r>
+      <w:r>
+        <w:rPr>
+          <w:rFonts w:cstheme="minorHAnsi"/>
+          <w:color w:val="000000" w:themeColor="text1"/>
+        </w:rPr>
+        <w:t xml:space="preserve">The first step involves separation of autofluorescence and fluorophore </w:t>
+      </w:r>
+      <w:r>
+        <w:rPr>
+          <w:rFonts w:cstheme="minorHAnsi"/>
+          <w:color w:val="000000" w:themeColor="text1"/>
+        </w:rPr>
+        <w:t>signal, and t</w:t>
+      </w:r>
+      <w:r>
+        <w:rPr>
+          <w:rFonts w:cstheme="minorHAnsi"/>
+          <w:color w:val="000000" w:themeColor="text1"/>
+        </w:rPr>
+        <w:t>he second step involves separation of signal</w:t>
+      </w:r>
+      <w:r>
+        <w:rPr>
+          <w:rFonts w:cstheme="minorHAnsi"/>
+          <w:color w:val="000000" w:themeColor="text1"/>
+        </w:rPr>
+        <w:t>s</w:t>
+      </w:r>
+      <w:r>
+        <w:rPr>
+          <w:rFonts w:cstheme="minorHAnsi"/>
+          <w:color w:val="000000" w:themeColor="text1"/>
+        </w:rPr>
+        <w:t xml:space="preserve"> from cytoplasmic and membrane protein</w:t>
+      </w:r>
+      <w:r>
+        <w:rPr>
+          <w:rFonts w:cstheme="minorHAnsi"/>
+          <w:color w:val="000000" w:themeColor="text1"/>
+        </w:rPr>
+        <w:t xml:space="preserve">. The overall pipeline is not specific for any particular </w:t>
+      </w:r>
+      <w:proofErr w:type="gramStart"/>
+      <w:r>
+        <w:rPr>
+          <w:rFonts w:cstheme="minorHAnsi"/>
+          <w:color w:val="000000" w:themeColor="text1"/>
+        </w:rPr>
+        <w:t xml:space="preserve">microscope, </w:t>
+      </w:r>
+      <w:r>
+        <w:rPr>
+          <w:rFonts w:cstheme="minorHAnsi"/>
+          <w:color w:val="000000" w:themeColor="text1"/>
+        </w:rPr>
+        <w:t>and</w:t>
+      </w:r>
+      <w:proofErr w:type="gramEnd"/>
+      <w:r>
+        <w:rPr>
+          <w:rFonts w:cstheme="minorHAnsi"/>
+          <w:color w:val="000000" w:themeColor="text1"/>
+        </w:rPr>
+        <w:t xml:space="preserve"> </w:t>
+      </w:r>
+      <w:r>
+        <w:rPr>
+          <w:rFonts w:cstheme="minorHAnsi"/>
+          <w:color w:val="000000" w:themeColor="text1"/>
+        </w:rPr>
+        <w:t>m</w:t>
+      </w:r>
+      <w:r>
+        <w:rPr>
+          <w:rFonts w:cstheme="minorHAnsi"/>
+          <w:color w:val="000000" w:themeColor="text1"/>
+        </w:rPr>
+        <w:t>ake</w:t>
+      </w:r>
+      <w:r>
+        <w:rPr>
+          <w:rFonts w:cstheme="minorHAnsi"/>
+          <w:color w:val="000000" w:themeColor="text1"/>
+        </w:rPr>
+        <w:t>s</w:t>
+      </w:r>
+      <w:r>
+        <w:rPr>
+          <w:rFonts w:cstheme="minorHAnsi"/>
+          <w:color w:val="000000" w:themeColor="text1"/>
+        </w:rPr>
+        <w:t xml:space="preserve"> no assumptions about</w:t>
+      </w:r>
+      <w:r>
+        <w:rPr>
+          <w:rFonts w:cstheme="minorHAnsi"/>
+          <w:color w:val="000000" w:themeColor="text1"/>
+        </w:rPr>
+        <w:t xml:space="preserve"> the</w:t>
+      </w:r>
+      <w:r>
+        <w:rPr>
+          <w:rFonts w:cstheme="minorHAnsi"/>
+          <w:color w:val="000000" w:themeColor="text1"/>
+        </w:rPr>
+        <w:t xml:space="preserve"> spectral characteristics </w:t>
+      </w:r>
+      <w:r>
+        <w:rPr>
+          <w:rFonts w:cstheme="minorHAnsi"/>
+          <w:color w:val="000000" w:themeColor="text1"/>
+        </w:rPr>
+        <w:t xml:space="preserve">of the signal components or the optical properties of the </w:t>
+      </w:r>
+      <w:r>
+        <w:rPr>
+          <w:rFonts w:cstheme="minorHAnsi"/>
+          <w:color w:val="000000" w:themeColor="text1"/>
+        </w:rPr>
+        <w:t xml:space="preserve">imaging </w:t>
+      </w:r>
+      <w:r>
+        <w:rPr>
+          <w:rFonts w:cstheme="minorHAnsi"/>
+          <w:color w:val="000000" w:themeColor="text1"/>
+        </w:rPr>
+        <w:t>system</w:t>
+      </w:r>
+      <w:r>
+        <w:rPr>
+          <w:rFonts w:cstheme="minorHAnsi"/>
+          <w:color w:val="000000" w:themeColor="text1"/>
+        </w:rPr>
+        <w:t>/sample</w:t>
+      </w:r>
+      <w:r>
+        <w:rPr>
+          <w:rFonts w:cstheme="minorHAnsi"/>
+          <w:color w:val="000000" w:themeColor="text1"/>
+        </w:rPr>
+        <w:t>.</w:t>
+      </w:r>
+      <w:r>
+        <w:rPr>
+          <w:rFonts w:cstheme="minorHAnsi"/>
+          <w:color w:val="000000" w:themeColor="text1"/>
+        </w:rPr>
+        <w:t xml:space="preserve"> </w:t>
+      </w:r>
+      <w:r>
+        <w:rPr>
+          <w:rFonts w:cstheme="minorHAnsi"/>
+          <w:color w:val="000000" w:themeColor="text1"/>
+        </w:rPr>
+        <w:t>Whilst the SAIBR method is</w:t>
+      </w:r>
+      <w:r>
+        <w:rPr>
+          <w:rFonts w:cstheme="minorHAnsi"/>
+          <w:color w:val="000000" w:themeColor="text1"/>
+        </w:rPr>
+        <w:t>n’t fundamentally linked to C elegans, and has been shown to apply to other systems, s</w:t>
+      </w:r>
+      <w:r>
+        <w:rPr>
+          <w:rFonts w:cstheme="minorHAnsi"/>
+          <w:color w:val="000000" w:themeColor="text1"/>
+        </w:rPr>
+        <w:t>eparation of cytoplasmic and membrane signal</w:t>
+      </w:r>
+      <w:r>
+        <w:rPr>
+          <w:rFonts w:cstheme="minorHAnsi"/>
+          <w:color w:val="000000" w:themeColor="text1"/>
+        </w:rPr>
+        <w:t>s</w:t>
+      </w:r>
+      <w:r>
+        <w:rPr>
+          <w:rFonts w:cstheme="minorHAnsi"/>
+          <w:color w:val="000000" w:themeColor="text1"/>
+        </w:rPr>
+        <w:t xml:space="preserve"> is </w:t>
+      </w:r>
+      <w:r>
+        <w:rPr>
+          <w:rFonts w:cstheme="minorHAnsi"/>
+          <w:color w:val="000000" w:themeColor="text1"/>
+        </w:rPr>
+        <w:t xml:space="preserve">less generalisable, and </w:t>
+      </w:r>
+      <w:proofErr w:type="gramStart"/>
+      <w:r>
+        <w:rPr>
+          <w:rFonts w:cstheme="minorHAnsi"/>
+          <w:color w:val="000000" w:themeColor="text1"/>
+        </w:rPr>
+        <w:t>a number of</w:t>
+      </w:r>
+      <w:proofErr w:type="gramEnd"/>
+      <w:r>
+        <w:rPr>
+          <w:rFonts w:cstheme="minorHAnsi"/>
+          <w:color w:val="000000" w:themeColor="text1"/>
+        </w:rPr>
+        <w:t xml:space="preserve"> assumptions in the model presented here are </w:t>
+      </w:r>
+      <w:r>
+        <w:rPr>
+          <w:rFonts w:cstheme="minorHAnsi"/>
+          <w:color w:val="000000" w:themeColor="text1"/>
+        </w:rPr>
+        <w:t>firmly linked to the simple and reproducible geometries of C elegans zygotes and PAR protein patterns.</w:t>
+      </w:r>
+      <w:r>
+        <w:rPr>
+          <w:rFonts w:cstheme="minorHAnsi"/>
+          <w:color w:val="000000" w:themeColor="text1"/>
+        </w:rPr>
+        <w:t xml:space="preserve"> </w:t>
+      </w:r>
+      <w:r>
+        <w:rPr>
+          <w:rFonts w:cstheme="minorHAnsi"/>
+          <w:color w:val="000000" w:themeColor="text1"/>
+        </w:rPr>
+        <w:t xml:space="preserve">Nevertheless, the ability to confidently quantify relative membrane and cytoplasmic concentrations in vivo </w:t>
+      </w:r>
+      <w:r>
+        <w:rPr>
+          <w:rFonts w:cstheme="minorHAnsi"/>
+          <w:color w:val="000000" w:themeColor="text1"/>
+        </w:rPr>
+        <w:t xml:space="preserve">brings forward new experimental possibilities for studies of the C elegans PAR </w:t>
+      </w:r>
+      <w:proofErr w:type="gramStart"/>
+      <w:r>
+        <w:rPr>
+          <w:rFonts w:cstheme="minorHAnsi"/>
+          <w:color w:val="000000" w:themeColor="text1"/>
+        </w:rPr>
+        <w:t>network, and</w:t>
+      </w:r>
+      <w:proofErr w:type="gramEnd"/>
+      <w:r>
+        <w:rPr>
+          <w:rFonts w:cstheme="minorHAnsi"/>
+          <w:color w:val="000000" w:themeColor="text1"/>
+        </w:rPr>
+        <w:t xml:space="preserve"> will prove fundamental to much of the work presented in later chapters of this thesis.</w:t>
+      </w:r>
+    </w:p>
+    <w:p>
+      <w:pPr>
+        <w:jc w:val="both"/>
+        <w:rPr>
+          <w:rFonts w:cstheme="minorHAnsi"/>
+          <w:color w:val="000000" w:themeColor="text1"/>
+        </w:rPr>
+      </w:pPr>
+    </w:p>
+    <w:p>
+      <w:pPr>
+        <w:jc w:val="both"/>
+        <w:rPr>
+          <w:rFonts w:cstheme="minorHAnsi"/>
+          <w:color w:val="000000" w:themeColor="text1"/>
+        </w:rPr>
+      </w:pPr>
+    </w:p>
+    <w:p>
+      <w:pPr>
+        <w:jc w:val="both"/>
+        <w:rPr>
+          <w:rFonts w:cstheme="minorHAnsi"/>
+          <w:b/>
+          <w:bCs/>
+          <w:color w:val="000000" w:themeColor="text1"/>
+        </w:rPr>
+      </w:pPr>
     </w:p>
     <w:sectPr>
       <w:pgSz w:w="11900" w:h="16840"/>

</xml_diff>